<commit_message>
Add wireless to 1-16 agenda
</commit_message>
<xml_diff>
--- a/Presentations/2018-01-NYC/Agenda Azure Workshop.docx
+++ b/Presentations/2018-01-NYC/Agenda Azure Workshop.docx
@@ -168,7 +168,21 @@
           <w:sz w:val="48"/>
           <w:szCs w:val="48"/>
         </w:rPr>
-        <w:t>: MSGUEST</w:t>
+        <w:t>: MS</w:t>
+      </w:r>
+      <w:r>
+        <w:rPr>
+          <w:sz w:val="48"/>
+          <w:szCs w:val="48"/>
+        </w:rPr>
+        <w:t>FT</w:t>
+      </w:r>
+      <w:r>
+        <w:rPr>
+          <w:sz w:val="48"/>
+          <w:szCs w:val="48"/>
+        </w:rPr>
+        <w:t>GUEST</w:t>
       </w:r>
     </w:p>
     <w:p>
@@ -712,7 +726,6 @@
                 <w:szCs w:val="30"/>
               </w:rPr>
             </w:pPr>
-            <w:bookmarkStart w:id="0" w:name="_GoBack" w:colFirst="2" w:colLast="2"/>
             <w:r>
               <w:rPr>
                 <w:rFonts w:ascii="Calibri" w:eastAsia="Times New Roman" w:hAnsi="Calibri" w:cs="Calibri"/>
@@ -784,7 +797,6 @@
           </w:p>
         </w:tc>
       </w:tr>
-      <w:bookmarkEnd w:id="0"/>
       <w:tr>
         <w:trPr>
           <w:cnfStyle w:val="000000100000" w:firstRow="0" w:lastRow="0" w:firstColumn="0" w:lastColumn="0" w:oddVBand="0" w:evenVBand="0" w:oddHBand="1" w:evenHBand="0" w:firstRowFirstColumn="0" w:firstRowLastColumn="0" w:lastRowFirstColumn="0" w:lastRowLastColumn="0"/>
@@ -1502,6 +1514,35 @@
           <w:color w:val="000000"/>
         </w:rPr>
       </w:pPr>
+      <w:r>
+        <w:rPr>
+          <w:rFonts w:asciiTheme="minorHAnsi" w:hAnsiTheme="minorHAnsi" w:cs="Arial"/>
+          <w:b/>
+          <w:bCs/>
+          <w:color w:val="000000"/>
+        </w:rPr>
+        <w:t xml:space="preserve">Content: </w:t>
+      </w:r>
+      <w:hyperlink r:id="rId12" w:history="1">
+        <w:r>
+          <w:rPr>
+            <w:rStyle w:val="Hyperlink"/>
+            <w:rFonts w:asciiTheme="minorHAnsi" w:hAnsiTheme="minorHAnsi" w:cs="Arial"/>
+            <w:b/>
+            <w:bCs/>
+          </w:rPr>
+          <w:t>https://github.com/guruskill/70-535/tree/master/Presentations/2018-01-NYC</w:t>
+        </w:r>
+      </w:hyperlink>
+      <w:r>
+        <w:rPr>
+          <w:rFonts w:asciiTheme="minorHAnsi" w:hAnsiTheme="minorHAnsi" w:cs="Arial"/>
+          <w:b/>
+          <w:bCs/>
+          <w:color w:val="000000"/>
+        </w:rPr>
+        <w:t xml:space="preserve"> </w:t>
+      </w:r>
     </w:p>
     <w:p>
       <w:pPr>
@@ -1657,7 +1698,21 @@
           <w:sz w:val="48"/>
           <w:szCs w:val="48"/>
         </w:rPr>
-        <w:t>: MSGUEST</w:t>
+        <w:t>: MS</w:t>
+      </w:r>
+      <w:r>
+        <w:rPr>
+          <w:sz w:val="48"/>
+          <w:szCs w:val="48"/>
+        </w:rPr>
+        <w:t>FT</w:t>
+      </w:r>
+      <w:r>
+        <w:rPr>
+          <w:sz w:val="48"/>
+          <w:szCs w:val="48"/>
+        </w:rPr>
+        <w:t>GUEST</w:t>
       </w:r>
     </w:p>
     <w:p>
@@ -2367,7 +2422,7 @@
                 <w:szCs w:val="30"/>
               </w:rPr>
             </w:pPr>
-            <w:hyperlink r:id="rId12" w:anchor="syllabus-1" w:history="1">
+            <w:hyperlink r:id="rId13" w:anchor="syllabus-1" w:history="1">
               <w:r>
                 <w:rPr>
                   <w:rFonts w:ascii="Calibri" w:eastAsia="Times New Roman" w:hAnsi="Calibri" w:cs="Calibri"/>
@@ -2811,13 +2866,6 @@
     <w:p>
       <w:pPr>
         <w:spacing w:after="0"/>
-        <w:rPr>
-          <w:rFonts w:cs="Arial"/>
-          <w:b/>
-          <w:bCs/>
-          <w:color w:val="0000FF"/>
-          <w:u w:val="single"/>
-        </w:rPr>
       </w:pPr>
       <w:r>
         <w:rPr>
@@ -2845,7 +2893,7 @@
                     <pic:cNvPicPr/>
                   </pic:nvPicPr>
                   <pic:blipFill>
-                    <a:blip r:embed="rId13">
+                    <a:blip r:embed="rId14">
                       <a:extLst>
                         <a:ext uri="{28A0092B-C50C-407E-A947-70E740481C1C}">
                           <a14:useLocalDpi xmlns:a14="http://schemas.microsoft.com/office/drawing/2010/main" val="0"/>
@@ -2924,7 +2972,7 @@
                     </pic:cNvPicPr>
                   </pic:nvPicPr>
                   <pic:blipFill>
-                    <a:blip r:embed="rId14">
+                    <a:blip r:embed="rId15">
                       <a:extLst>
                         <a:ext uri="{28A0092B-C50C-407E-A947-70E740481C1C}">
                           <a14:useLocalDpi xmlns:a14="http://schemas.microsoft.com/office/drawing/2010/main" val="0"/>
@@ -2961,7 +3009,7 @@
       <w:r>
         <w:t xml:space="preserve"> </w:t>
       </w:r>
-      <w:hyperlink r:id="rId15" w:history="1">
+      <w:hyperlink r:id="rId16" w:history="1">
         <w:r>
           <w:rPr>
             <w:rStyle w:val="Hyperlink"/>
@@ -2973,13 +3021,68 @@
         <w:t xml:space="preserve"> </w:t>
       </w:r>
     </w:p>
+    <w:p>
+      <w:pPr>
+        <w:pStyle w:val="NormalWeb"/>
+        <w:spacing w:before="0" w:beforeAutospacing="0" w:after="0" w:afterAutospacing="0"/>
+        <w:rPr>
+          <w:rFonts w:asciiTheme="minorHAnsi" w:hAnsiTheme="minorHAnsi" w:cs="Arial"/>
+          <w:b/>
+          <w:bCs/>
+          <w:color w:val="000000"/>
+        </w:rPr>
+      </w:pPr>
+      <w:r>
+        <w:rPr>
+          <w:rFonts w:asciiTheme="minorHAnsi" w:hAnsiTheme="minorHAnsi" w:cs="Arial"/>
+          <w:b/>
+          <w:bCs/>
+          <w:color w:val="000000"/>
+        </w:rPr>
+        <w:t xml:space="preserve">Content: </w:t>
+      </w:r>
+      <w:hyperlink r:id="rId17" w:history="1">
+        <w:r>
+          <w:rPr>
+            <w:rStyle w:val="Hyperlink"/>
+            <w:rFonts w:asciiTheme="minorHAnsi" w:hAnsiTheme="minorHAnsi" w:cs="Arial"/>
+            <w:b/>
+            <w:bCs/>
+          </w:rPr>
+          <w:t>https://github.com/guruskill/70-535/tree/master/Presentations/2018-01-NYC</w:t>
+        </w:r>
+      </w:hyperlink>
+      <w:r>
+        <w:rPr>
+          <w:rFonts w:asciiTheme="minorHAnsi" w:hAnsiTheme="minorHAnsi" w:cs="Arial"/>
+          <w:b/>
+          <w:bCs/>
+          <w:color w:val="000000"/>
+        </w:rPr>
+        <w:t xml:space="preserve"> </w:t>
+      </w:r>
+    </w:p>
+    <w:p>
+      <w:pPr>
+        <w:spacing w:after="0"/>
+        <w:rPr>
+          <w:rFonts w:cs="Arial"/>
+          <w:b/>
+          <w:bCs/>
+          <w:color w:val="0000FF"/>
+          <w:u w:val="single"/>
+        </w:rPr>
+      </w:pPr>
+      <w:bookmarkStart w:id="0" w:name="_GoBack"/>
+      <w:bookmarkEnd w:id="0"/>
+    </w:p>
     <w:sectPr>
-      <w:headerReference w:type="even" r:id="rId16"/>
-      <w:headerReference w:type="default" r:id="rId17"/>
-      <w:footerReference w:type="even" r:id="rId18"/>
-      <w:footerReference w:type="default" r:id="rId19"/>
-      <w:headerReference w:type="first" r:id="rId20"/>
-      <w:footerReference w:type="first" r:id="rId21"/>
+      <w:headerReference w:type="even" r:id="rId18"/>
+      <w:headerReference w:type="default" r:id="rId19"/>
+      <w:footerReference w:type="even" r:id="rId20"/>
+      <w:footerReference w:type="default" r:id="rId21"/>
+      <w:headerReference w:type="first" r:id="rId22"/>
+      <w:footerReference w:type="first" r:id="rId23"/>
       <w:pgSz w:w="12240" w:h="15840"/>
       <w:pgMar w:top="720" w:right="1440" w:bottom="450" w:left="1440" w:header="720" w:footer="720" w:gutter="0"/>
       <w:cols w:space="720"/>
@@ -5117,6 +5220,21 @@
 </file>
 
 <file path=customXml/item1.xml><?xml version="1.0" encoding="utf-8"?>
+<?mso-contentType ?>
+<FormTemplates xmlns="http://schemas.microsoft.com/sharepoint/v3/contenttype/forms">
+  <Display>DocumentLibraryForm</Display>
+  <Edit>DocumentLibraryForm</Edit>
+  <New>DocumentLibraryForm</New>
+</FormTemplates>
+</file>
+
+<file path=customXml/item2.xml><?xml version="1.0" encoding="utf-8"?>
+<p:properties xmlns:p="http://schemas.microsoft.com/office/2006/metadata/properties" xmlns:xsi="http://www.w3.org/2001/XMLSchema-instance" xmlns:pc="http://schemas.microsoft.com/office/infopath/2007/PartnerControls">
+  <documentManagement/>
+</p:properties>
+</file>
+
+<file path=customXml/item3.xml><?xml version="1.0" encoding="utf-8"?>
 <ct:contentTypeSchema xmlns:ct="http://schemas.microsoft.com/office/2006/metadata/contentType" xmlns:ma="http://schemas.microsoft.com/office/2006/metadata/properties/metaAttributes" ct:_="" ma:_="" ma:contentTypeName="Document" ma:contentTypeID="0x01010075833FF589E45A4BA847AE22271E45A0" ma:contentTypeVersion="2" ma:contentTypeDescription="Create a new document." ma:contentTypeScope="" ma:versionID="a2be94ab6fac176efb9644e777ac48ed">
   <xsd:schema xmlns:xsd="http://www.w3.org/2001/XMLSchema" xmlns:xs="http://www.w3.org/2001/XMLSchema" xmlns:p="http://schemas.microsoft.com/office/2006/metadata/properties" xmlns:ns2="a14ba694-d9a1-4457-b2c3-7569ec527aa1" targetNamespace="http://schemas.microsoft.com/office/2006/metadata/properties" ma:root="true" ma:fieldsID="ba7465b8cd4bde54364ed2e4bedb04ad" ns2:_="">
     <xsd:import namespace="a14ba694-d9a1-4457-b2c3-7569ec527aa1"/>
@@ -5248,22 +5366,24 @@
 </ct:contentTypeSchema>
 </file>
 
-<file path=customXml/item2.xml><?xml version="1.0" encoding="utf-8"?>
-<p:properties xmlns:p="http://schemas.microsoft.com/office/2006/metadata/properties" xmlns:xsi="http://www.w3.org/2001/XMLSchema-instance" xmlns:pc="http://schemas.microsoft.com/office/infopath/2007/PartnerControls">
-  <documentManagement/>
-</p:properties>
+<file path=customXml/itemProps1.xml><?xml version="1.0" encoding="utf-8"?>
+<ds:datastoreItem xmlns:ds="http://schemas.openxmlformats.org/officeDocument/2006/customXml" ds:itemID="{94B1118A-3A8D-4DD5-AB05-AB86D555BC94}">
+  <ds:schemaRefs>
+    <ds:schemaRef ds:uri="http://schemas.microsoft.com/sharepoint/v3/contenttype/forms"/>
+  </ds:schemaRefs>
+</ds:datastoreItem>
 </file>
 
-<file path=customXml/item3.xml><?xml version="1.0" encoding="utf-8"?>
-<?mso-contentType ?>
-<FormTemplates xmlns="http://schemas.microsoft.com/sharepoint/v3/contenttype/forms">
-  <Display>DocumentLibraryForm</Display>
-  <Edit>DocumentLibraryForm</Edit>
-  <New>DocumentLibraryForm</New>
-</FormTemplates>
+<file path=customXml/itemProps2.xml><?xml version="1.0" encoding="utf-8"?>
+<ds:datastoreItem xmlns:ds="http://schemas.openxmlformats.org/officeDocument/2006/customXml" ds:itemID="{6AC2090C-28C5-425F-8258-C7D347769AFE}">
+  <ds:schemaRefs>
+    <ds:schemaRef ds:uri="http://schemas.microsoft.com/office/2006/metadata/properties"/>
+    <ds:schemaRef ds:uri="http://schemas.microsoft.com/office/infopath/2007/PartnerControls"/>
+  </ds:schemaRefs>
+</ds:datastoreItem>
 </file>
 
-<file path=customXml/itemProps1.xml><?xml version="1.0" encoding="utf-8"?>
+<file path=customXml/itemProps3.xml><?xml version="1.0" encoding="utf-8"?>
 <ds:datastoreItem xmlns:ds="http://schemas.openxmlformats.org/officeDocument/2006/customXml" ds:itemID="{0FF7B6BD-866D-4236-B266-51A8234EFC21}">
   <ds:schemaRefs>
     <ds:schemaRef ds:uri="http://schemas.microsoft.com/office/2006/metadata/contentType"/>
@@ -5279,21 +5399,4 @@
     <ds:schemaRef ds:uri="http://schemas.microsoft.com/internal/obd"/>
   </ds:schemaRefs>
 </ds:datastoreItem>
-</file>
-
-<file path=customXml/itemProps2.xml><?xml version="1.0" encoding="utf-8"?>
-<ds:datastoreItem xmlns:ds="http://schemas.openxmlformats.org/officeDocument/2006/customXml" ds:itemID="{6AC2090C-28C5-425F-8258-C7D347769AFE}">
-  <ds:schemaRefs>
-    <ds:schemaRef ds:uri="http://schemas.microsoft.com/office/2006/metadata/properties"/>
-    <ds:schemaRef ds:uri="http://schemas.microsoft.com/office/infopath/2007/PartnerControls"/>
-  </ds:schemaRefs>
-</ds:datastoreItem>
-</file>
-
-<file path=customXml/itemProps3.xml><?xml version="1.0" encoding="utf-8"?>
-<ds:datastoreItem xmlns:ds="http://schemas.openxmlformats.org/officeDocument/2006/customXml" ds:itemID="{94B1118A-3A8D-4DD5-AB05-AB86D555BC94}">
-  <ds:schemaRefs>
-    <ds:schemaRef ds:uri="http://schemas.microsoft.com/sharepoint/v3/contenttype/forms"/>
-  </ds:schemaRefs>
-</ds:datastoreItem>
 </file>
</xml_diff>